<commit_message>
change help.docx file in second pc
</commit_message>
<xml_diff>
--- a/help.docx
+++ b/help.docx
@@ -6,7 +6,6 @@
       <w:pPr>
         <w:bidi/>
         <w:rPr>
-          <w:rFonts w:hint="cs"/>
           <w:rtl/>
           <w:lang w:bidi="fa-IR"/>
         </w:rPr>
@@ -32,6 +31,14 @@
           <w:lang w:bidi="fa-IR"/>
         </w:rPr>
         <w:t xml:space="preserve"> است.</w:t>
+      </w:r>
+      <w:r>
+        <w:rPr>
+          <w:rFonts w:hint="cs"/>
+          <w:rtl/>
+          <w:lang w:bidi="fa-IR"/>
+        </w:rPr>
+        <w:t xml:space="preserve"> در کامپیوتر دوم تغییر داده شد.</w:t>
       </w:r>
     </w:p>
     <w:sectPr>

</xml_diff>